<commit_message>
some sneaky bugs removed
</commit_message>
<xml_diff>
--- a/Input_File_Formats.docx
+++ b/Input_File_Formats.docx
@@ -26,12 +26,37 @@
           <w:b/>
         </w:rPr>
       </w:pPr>
+      <w:proofErr w:type="gramStart"/>
       <w:r>
         <w:rPr>
           <w:rFonts w:asciiTheme="majorHAnsi" w:hAnsiTheme="majorHAnsi"/>
           <w:b/>
         </w:rPr>
-        <w:t>and Combinatorial BLAS (CombBLAS)</w:t>
+        <w:t>and</w:t>
+      </w:r>
+      <w:proofErr w:type="gramEnd"/>
+      <w:r>
+        <w:rPr>
+          <w:rFonts w:asciiTheme="majorHAnsi" w:hAnsiTheme="majorHAnsi"/>
+          <w:b/>
+        </w:rPr>
+        <w:t xml:space="preserve"> Combinatorial BLAS (</w:t>
+      </w:r>
+      <w:proofErr w:type="spellStart"/>
+      <w:r>
+        <w:rPr>
+          <w:rFonts w:asciiTheme="majorHAnsi" w:hAnsiTheme="majorHAnsi"/>
+          <w:b/>
+        </w:rPr>
+        <w:t>CombBLAS</w:t>
+      </w:r>
+      <w:proofErr w:type="spellEnd"/>
+      <w:r>
+        <w:rPr>
+          <w:rFonts w:asciiTheme="majorHAnsi" w:hAnsiTheme="majorHAnsi"/>
+          <w:b/>
+        </w:rPr>
+        <w:t>)</w:t>
       </w:r>
     </w:p>
     <w:p/>
@@ -66,7 +91,15 @@
         <w:ind w:left="0"/>
       </w:pPr>
       <w:r>
-        <w:t>Each input file used in KDT/CombBLAS typically has to have a binary header that has the following fields and lengths.</w:t>
+        <w:t>Each input file used in KDT/</w:t>
+      </w:r>
+      <w:proofErr w:type="spellStart"/>
+      <w:r>
+        <w:t>CombBLAS</w:t>
+      </w:r>
+      <w:proofErr w:type="spellEnd"/>
+      <w:r>
+        <w:t xml:space="preserve"> typically has to have a binary header that has the following fields and lengths.</w:t>
       </w:r>
       <w:r>
         <w:t xml:space="preserve"> It is </w:t>
@@ -190,12 +223,21 @@
           <w:color w:val="000000"/>
         </w:rPr>
       </w:pPr>
-      <w:r>
-        <w:rPr>
-          <w:rFonts w:cs="Menlo Regular"/>
-          <w:color w:val="000000"/>
-        </w:rPr>
-        <w:t>version number</w:t>
+      <w:proofErr w:type="gramStart"/>
+      <w:r>
+        <w:rPr>
+          <w:rFonts w:cs="Menlo Regular"/>
+          <w:color w:val="000000"/>
+        </w:rPr>
+        <w:t>version</w:t>
+      </w:r>
+      <w:proofErr w:type="gramEnd"/>
+      <w:r>
+        <w:rPr>
+          <w:rFonts w:cs="Menlo Regular"/>
+          <w:color w:val="000000"/>
+        </w:rPr>
+        <w:t xml:space="preserve"> number</w:t>
       </w:r>
     </w:p>
     <w:p>
@@ -217,12 +259,21 @@
           <w:color w:val="000000"/>
         </w:rPr>
       </w:pPr>
-      <w:r>
-        <w:rPr>
-          <w:rFonts w:cs="Menlo Regular"/>
-          <w:color w:val="000000"/>
-        </w:rPr>
-        <w:t>object size (including the row and column ids)</w:t>
+      <w:proofErr w:type="gramStart"/>
+      <w:r>
+        <w:rPr>
+          <w:rFonts w:cs="Menlo Regular"/>
+          <w:color w:val="000000"/>
+        </w:rPr>
+        <w:t>object</w:t>
+      </w:r>
+      <w:proofErr w:type="gramEnd"/>
+      <w:r>
+        <w:rPr>
+          <w:rFonts w:cs="Menlo Regular"/>
+          <w:color w:val="000000"/>
+        </w:rPr>
+        <w:t xml:space="preserve"> size (including the row and column ids)</w:t>
       </w:r>
     </w:p>
     <w:p>
@@ -243,11 +294,33 @@
           <w:rFonts w:cs="Menlo Regular"/>
         </w:rPr>
       </w:pPr>
-      <w:r>
-        <w:rPr>
-          <w:rFonts w:cs="Menlo Regular"/>
-        </w:rPr>
-        <w:t>format (0: binary, 1: ascii)</w:t>
+      <w:proofErr w:type="gramStart"/>
+      <w:r>
+        <w:rPr>
+          <w:rFonts w:cs="Menlo Regular"/>
+        </w:rPr>
+        <w:t>format</w:t>
+      </w:r>
+      <w:proofErr w:type="gramEnd"/>
+      <w:r>
+        <w:rPr>
+          <w:rFonts w:cs="Menlo Regular"/>
+        </w:rPr>
+        <w:t xml:space="preserve"> (0: binary, 1: </w:t>
+      </w:r>
+      <w:proofErr w:type="spellStart"/>
+      <w:r>
+        <w:rPr>
+          <w:rFonts w:cs="Menlo Regular"/>
+        </w:rPr>
+        <w:t>ascii</w:t>
+      </w:r>
+      <w:proofErr w:type="spellEnd"/>
+      <w:r>
+        <w:rPr>
+          <w:rFonts w:cs="Menlo Regular"/>
+        </w:rPr>
+        <w:t>)</w:t>
       </w:r>
     </w:p>
     <w:p>
@@ -268,12 +341,21 @@
           <w:rFonts w:cs="Menlo Regular"/>
         </w:rPr>
       </w:pPr>
-      <w:r>
-        <w:rPr>
-          <w:rFonts w:cs="Menlo Regular"/>
-          <w:color w:val="000000"/>
-        </w:rPr>
-        <w:t>number of rows</w:t>
+      <w:proofErr w:type="gramStart"/>
+      <w:r>
+        <w:rPr>
+          <w:rFonts w:cs="Menlo Regular"/>
+          <w:color w:val="000000"/>
+        </w:rPr>
+        <w:t>number</w:t>
+      </w:r>
+      <w:proofErr w:type="gramEnd"/>
+      <w:r>
+        <w:rPr>
+          <w:rFonts w:cs="Menlo Regular"/>
+          <w:color w:val="000000"/>
+        </w:rPr>
+        <w:t xml:space="preserve"> of rows</w:t>
       </w:r>
     </w:p>
     <w:p>
@@ -295,12 +377,21 @@
           <w:color w:val="000000"/>
         </w:rPr>
       </w:pPr>
-      <w:r>
-        <w:rPr>
-          <w:rFonts w:cs="Menlo Regular"/>
-          <w:color w:val="000000"/>
-        </w:rPr>
-        <w:t>number of columns</w:t>
+      <w:proofErr w:type="gramStart"/>
+      <w:r>
+        <w:rPr>
+          <w:rFonts w:cs="Menlo Regular"/>
+          <w:color w:val="000000"/>
+        </w:rPr>
+        <w:t>number</w:t>
+      </w:r>
+      <w:proofErr w:type="gramEnd"/>
+      <w:r>
+        <w:rPr>
+          <w:rFonts w:cs="Menlo Regular"/>
+          <w:color w:val="000000"/>
+        </w:rPr>
+        <w:t xml:space="preserve"> of columns</w:t>
       </w:r>
     </w:p>
     <w:p>
@@ -322,12 +413,53 @@
           <w:color w:val="000000"/>
         </w:rPr>
       </w:pPr>
-      <w:r>
-        <w:rPr>
-          <w:rFonts w:cs="Menlo Regular"/>
-          <w:color w:val="000000"/>
-        </w:rPr>
-        <w:t>number of nonzeros (nnz)</w:t>
+      <w:proofErr w:type="gramStart"/>
+      <w:r>
+        <w:rPr>
+          <w:rFonts w:cs="Menlo Regular"/>
+          <w:color w:val="000000"/>
+        </w:rPr>
+        <w:t>number</w:t>
+      </w:r>
+      <w:proofErr w:type="gramEnd"/>
+      <w:r>
+        <w:rPr>
+          <w:rFonts w:cs="Menlo Regular"/>
+          <w:color w:val="000000"/>
+        </w:rPr>
+        <w:t xml:space="preserve"> of </w:t>
+      </w:r>
+      <w:proofErr w:type="spellStart"/>
+      <w:r>
+        <w:rPr>
+          <w:rFonts w:cs="Menlo Regular"/>
+          <w:color w:val="000000"/>
+        </w:rPr>
+        <w:t>nonzeros</w:t>
+      </w:r>
+      <w:proofErr w:type="spellEnd"/>
+      <w:r>
+        <w:rPr>
+          <w:rFonts w:cs="Menlo Regular"/>
+          <w:color w:val="000000"/>
+        </w:rPr>
+        <w:t xml:space="preserve"> (</w:t>
+      </w:r>
+      <w:proofErr w:type="spellStart"/>
+      <w:r>
+        <w:rPr>
+          <w:rFonts w:cs="Menlo Regular"/>
+          <w:color w:val="000000"/>
+        </w:rPr>
+        <w:t>nnz</w:t>
+      </w:r>
+      <w:proofErr w:type="spellEnd"/>
+      <w:r>
+        <w:rPr>
+          <w:rFonts w:cs="Menlo Regular"/>
+          <w:color w:val="000000"/>
+        </w:rPr>
+        <w:t>)</w:t>
       </w:r>
     </w:p>
     <w:p>
@@ -364,7 +496,48 @@
           <w:rFonts w:cs="Menlo Regular"/>
           <w:color w:val="000000"/>
         </w:rPr>
-        <w:t xml:space="preserve">If format is ‘binary’, this is followed by nnz entries, each of which are of size “object size” and parsed by the HANDLER.binaryfill() function supplied </w:t>
+        <w:t xml:space="preserve">If format is ‘binary’, this is followed by </w:t>
+      </w:r>
+      <w:proofErr w:type="spellStart"/>
+      <w:r>
+        <w:rPr>
+          <w:rFonts w:cs="Menlo Regular"/>
+          <w:color w:val="000000"/>
+        </w:rPr>
+        <w:t>nnz</w:t>
+      </w:r>
+      <w:proofErr w:type="spellEnd"/>
+      <w:r>
+        <w:rPr>
+          <w:rFonts w:cs="Menlo Regular"/>
+          <w:color w:val="000000"/>
+        </w:rPr>
+        <w:t xml:space="preserve"> entries, each of which are of size “object size” and parsed by the </w:t>
+      </w:r>
+      <w:proofErr w:type="spellStart"/>
+      <w:proofErr w:type="gramStart"/>
+      <w:r>
+        <w:rPr>
+          <w:rFonts w:cs="Menlo Regular"/>
+          <w:color w:val="000000"/>
+        </w:rPr>
+        <w:t>HANDLER.binaryfill</w:t>
+      </w:r>
+      <w:proofErr w:type="spellEnd"/>
+      <w:r>
+        <w:rPr>
+          <w:rFonts w:cs="Menlo Regular"/>
+          <w:color w:val="000000"/>
+        </w:rPr>
+        <w:t>(</w:t>
+      </w:r>
+      <w:proofErr w:type="gramEnd"/>
+      <w:r>
+        <w:rPr>
+          <w:rFonts w:cs="Menlo Regular"/>
+          <w:color w:val="000000"/>
+        </w:rPr>
+        <w:t xml:space="preserve">) function supplied </w:t>
       </w:r>
       <w:r>
         <w:rPr>
@@ -435,6 +608,7 @@
           <w:szCs w:val="18"/>
         </w:rPr>
       </w:pPr>
+      <w:proofErr w:type="gramStart"/>
       <w:r>
         <w:rPr>
           <w:rFonts w:ascii="Menlo Regular" w:hAnsi="Menlo Regular" w:cs="Menlo Regular"/>
@@ -444,14 +618,55 @@
         </w:rPr>
         <w:t>void</w:t>
       </w:r>
-      <w:r>
-        <w:rPr>
-          <w:rFonts w:ascii="Menlo Regular" w:hAnsi="Menlo Regular" w:cs="Menlo Regular"/>
-          <w:color w:val="000000"/>
-          <w:sz w:val="18"/>
-          <w:szCs w:val="18"/>
-        </w:rPr>
-        <w:t xml:space="preserve"> binaryfill(FILE * rFile, IT &amp; row, IT &amp; col, </w:t>
+      <w:proofErr w:type="gramEnd"/>
+      <w:r>
+        <w:rPr>
+          <w:rFonts w:ascii="Menlo Regular" w:hAnsi="Menlo Regular" w:cs="Menlo Regular"/>
+          <w:color w:val="000000"/>
+          <w:sz w:val="18"/>
+          <w:szCs w:val="18"/>
+        </w:rPr>
+        <w:t xml:space="preserve"> </w:t>
+      </w:r>
+      <w:proofErr w:type="spellStart"/>
+      <w:r>
+        <w:rPr>
+          <w:rFonts w:ascii="Menlo Regular" w:hAnsi="Menlo Regular" w:cs="Menlo Regular"/>
+          <w:color w:val="000000"/>
+          <w:sz w:val="18"/>
+          <w:szCs w:val="18"/>
+        </w:rPr>
+        <w:t>binaryfill</w:t>
+      </w:r>
+      <w:proofErr w:type="spellEnd"/>
+      <w:r>
+        <w:rPr>
+          <w:rFonts w:ascii="Menlo Regular" w:hAnsi="Menlo Regular" w:cs="Menlo Regular"/>
+          <w:color w:val="000000"/>
+          <w:sz w:val="18"/>
+          <w:szCs w:val="18"/>
+        </w:rPr>
+        <w:t xml:space="preserve">(FILE * </w:t>
+      </w:r>
+      <w:proofErr w:type="spellStart"/>
+      <w:r>
+        <w:rPr>
+          <w:rFonts w:ascii="Menlo Regular" w:hAnsi="Menlo Regular" w:cs="Menlo Regular"/>
+          <w:color w:val="000000"/>
+          <w:sz w:val="18"/>
+          <w:szCs w:val="18"/>
+        </w:rPr>
+        <w:t>rFile</w:t>
+      </w:r>
+      <w:proofErr w:type="spellEnd"/>
+      <w:r>
+        <w:rPr>
+          <w:rFonts w:ascii="Menlo Regular" w:hAnsi="Menlo Regular" w:cs="Menlo Regular"/>
+          <w:color w:val="000000"/>
+          <w:sz w:val="18"/>
+          <w:szCs w:val="18"/>
+        </w:rPr>
+        <w:t xml:space="preserve">, IT &amp; row, IT &amp; col, </w:t>
       </w:r>
       <w:r>
         <w:rPr>
@@ -469,7 +684,27 @@
           <w:sz w:val="18"/>
           <w:szCs w:val="18"/>
         </w:rPr>
-        <w:t xml:space="preserve"> &amp; val)</w:t>
+        <w:t xml:space="preserve"> &amp; </w:t>
+      </w:r>
+      <w:proofErr w:type="spellStart"/>
+      <w:r>
+        <w:rPr>
+          <w:rFonts w:ascii="Menlo Regular" w:hAnsi="Menlo Regular" w:cs="Menlo Regular"/>
+          <w:color w:val="000000"/>
+          <w:sz w:val="18"/>
+          <w:szCs w:val="18"/>
+        </w:rPr>
+        <w:t>val</w:t>
+      </w:r>
+      <w:proofErr w:type="spellEnd"/>
+      <w:r>
+        <w:rPr>
+          <w:rFonts w:ascii="Menlo Regular" w:hAnsi="Menlo Regular" w:cs="Menlo Regular"/>
+          <w:color w:val="000000"/>
+          <w:sz w:val="18"/>
+          <w:szCs w:val="18"/>
+        </w:rPr>
+        <w:t>)</w:t>
       </w:r>
     </w:p>
     <w:p>
@@ -549,6 +784,7 @@
           <w:szCs w:val="18"/>
         </w:rPr>
       </w:pPr>
+      <w:proofErr w:type="gramStart"/>
       <w:r>
         <w:rPr>
           <w:rFonts w:ascii="Menlo Regular" w:hAnsi="Menlo Regular" w:cs="Menlo Regular"/>
@@ -558,6 +794,7 @@
         </w:rPr>
         <w:t>template</w:t>
       </w:r>
+      <w:proofErr w:type="gramEnd"/>
       <w:r>
         <w:rPr>
           <w:rFonts w:ascii="Menlo Regular" w:hAnsi="Menlo Regular" w:cs="Menlo Regular"/>
@@ -602,6 +839,7 @@
           <w:szCs w:val="18"/>
         </w:rPr>
       </w:pPr>
+      <w:proofErr w:type="gramStart"/>
       <w:r>
         <w:rPr>
           <w:rFonts w:ascii="Menlo Regular" w:hAnsi="Menlo Regular" w:cs="Menlo Regular"/>
@@ -611,15 +849,27 @@
         </w:rPr>
         <w:t>class</w:t>
       </w:r>
-      <w:r>
-        <w:rPr>
-          <w:rFonts w:ascii="Menlo Regular" w:hAnsi="Menlo Regular" w:cs="Menlo Regular"/>
-          <w:color w:val="000000"/>
-          <w:sz w:val="18"/>
-          <w:szCs w:val="18"/>
-        </w:rPr>
-        <w:t xml:space="preserve"> TwitterReadSaveHandler</w:t>
-      </w:r>
+      <w:proofErr w:type="gramEnd"/>
+      <w:r>
+        <w:rPr>
+          <w:rFonts w:ascii="Menlo Regular" w:hAnsi="Menlo Regular" w:cs="Menlo Regular"/>
+          <w:color w:val="000000"/>
+          <w:sz w:val="18"/>
+          <w:szCs w:val="18"/>
+        </w:rPr>
+        <w:t xml:space="preserve"> </w:t>
+      </w:r>
+      <w:proofErr w:type="spellStart"/>
+      <w:r>
+        <w:rPr>
+          <w:rFonts w:ascii="Menlo Regular" w:hAnsi="Menlo Regular" w:cs="Menlo Regular"/>
+          <w:color w:val="000000"/>
+          <w:sz w:val="18"/>
+          <w:szCs w:val="18"/>
+        </w:rPr>
+        <w:t>TwitterReadSaveHandler</w:t>
+      </w:r>
+      <w:proofErr w:type="spellEnd"/>
     </w:p>
     <w:p>
       <w:pPr>
@@ -672,6 +922,7 @@
         </w:rPr>
         <w:tab/>
       </w:r>
+      <w:proofErr w:type="gramStart"/>
       <w:r>
         <w:rPr>
           <w:rFonts w:ascii="Menlo Regular" w:hAnsi="Menlo Regular" w:cs="Menlo Regular"/>
@@ -681,14 +932,95 @@
         </w:rPr>
         <w:t>void</w:t>
       </w:r>
-      <w:r>
-        <w:rPr>
-          <w:rFonts w:ascii="Menlo Regular" w:hAnsi="Menlo Regular" w:cs="Menlo Regular"/>
-          <w:color w:val="000000"/>
-          <w:sz w:val="18"/>
-          <w:szCs w:val="18"/>
-        </w:rPr>
-        <w:t xml:space="preserve"> binaryfill(FILE * rFile, IT &amp; row, IT &amp; col, TwitterEdge &amp; val)</w:t>
+      <w:proofErr w:type="gramEnd"/>
+      <w:r>
+        <w:rPr>
+          <w:rFonts w:ascii="Menlo Regular" w:hAnsi="Menlo Regular" w:cs="Menlo Regular"/>
+          <w:color w:val="000000"/>
+          <w:sz w:val="18"/>
+          <w:szCs w:val="18"/>
+        </w:rPr>
+        <w:t xml:space="preserve"> </w:t>
+      </w:r>
+      <w:proofErr w:type="spellStart"/>
+      <w:r>
+        <w:rPr>
+          <w:rFonts w:ascii="Menlo Regular" w:hAnsi="Menlo Regular" w:cs="Menlo Regular"/>
+          <w:color w:val="000000"/>
+          <w:sz w:val="18"/>
+          <w:szCs w:val="18"/>
+        </w:rPr>
+        <w:t>binaryfill</w:t>
+      </w:r>
+      <w:proofErr w:type="spellEnd"/>
+      <w:r>
+        <w:rPr>
+          <w:rFonts w:ascii="Menlo Regular" w:hAnsi="Menlo Regular" w:cs="Menlo Regular"/>
+          <w:color w:val="000000"/>
+          <w:sz w:val="18"/>
+          <w:szCs w:val="18"/>
+        </w:rPr>
+        <w:t xml:space="preserve">(FILE * </w:t>
+      </w:r>
+      <w:proofErr w:type="spellStart"/>
+      <w:r>
+        <w:rPr>
+          <w:rFonts w:ascii="Menlo Regular" w:hAnsi="Menlo Regular" w:cs="Menlo Regular"/>
+          <w:color w:val="000000"/>
+          <w:sz w:val="18"/>
+          <w:szCs w:val="18"/>
+        </w:rPr>
+        <w:t>rFile</w:t>
+      </w:r>
+      <w:proofErr w:type="spellEnd"/>
+      <w:r>
+        <w:rPr>
+          <w:rFonts w:ascii="Menlo Regular" w:hAnsi="Menlo Regular" w:cs="Menlo Regular"/>
+          <w:color w:val="000000"/>
+          <w:sz w:val="18"/>
+          <w:szCs w:val="18"/>
+        </w:rPr>
+        <w:t xml:space="preserve">, IT &amp; row, IT &amp; col, </w:t>
+      </w:r>
+      <w:proofErr w:type="spellStart"/>
+      <w:r>
+        <w:rPr>
+          <w:rFonts w:ascii="Menlo Regular" w:hAnsi="Menlo Regular" w:cs="Menlo Regular"/>
+          <w:color w:val="000000"/>
+          <w:sz w:val="18"/>
+          <w:szCs w:val="18"/>
+        </w:rPr>
+        <w:t>TwitterEdge</w:t>
+      </w:r>
+      <w:proofErr w:type="spellEnd"/>
+      <w:r>
+        <w:rPr>
+          <w:rFonts w:ascii="Menlo Regular" w:hAnsi="Menlo Regular" w:cs="Menlo Regular"/>
+          <w:color w:val="000000"/>
+          <w:sz w:val="18"/>
+          <w:szCs w:val="18"/>
+        </w:rPr>
+        <w:t xml:space="preserve"> &amp; </w:t>
+      </w:r>
+      <w:proofErr w:type="spellStart"/>
+      <w:r>
+        <w:rPr>
+          <w:rFonts w:ascii="Menlo Regular" w:hAnsi="Menlo Regular" w:cs="Menlo Regular"/>
+          <w:color w:val="000000"/>
+          <w:sz w:val="18"/>
+          <w:szCs w:val="18"/>
+        </w:rPr>
+        <w:t>val</w:t>
+      </w:r>
+      <w:proofErr w:type="spellEnd"/>
+      <w:r>
+        <w:rPr>
+          <w:rFonts w:ascii="Menlo Regular" w:hAnsi="Menlo Regular" w:cs="Menlo Regular"/>
+          <w:color w:val="000000"/>
+          <w:sz w:val="18"/>
+          <w:szCs w:val="18"/>
+        </w:rPr>
+        <w:t>)</w:t>
       </w:r>
     </w:p>
     <w:p>
@@ -768,7 +1100,48 @@
           <w:szCs w:val="18"/>
         </w:rPr>
         <w:tab/>
-        <w:t>TwitterInteraction twi;</w:t>
+      </w:r>
+      <w:proofErr w:type="spellStart"/>
+      <w:r>
+        <w:rPr>
+          <w:rFonts w:ascii="Menlo Regular" w:hAnsi="Menlo Regular" w:cs="Menlo Regular"/>
+          <w:color w:val="000000"/>
+          <w:sz w:val="18"/>
+          <w:szCs w:val="18"/>
+        </w:rPr>
+        <w:t>TwitterInteraction</w:t>
+      </w:r>
+      <w:proofErr w:type="spellEnd"/>
+      <w:r>
+        <w:rPr>
+          <w:rFonts w:ascii="Menlo Regular" w:hAnsi="Menlo Regular" w:cs="Menlo Regular"/>
+          <w:color w:val="000000"/>
+          <w:sz w:val="18"/>
+          <w:szCs w:val="18"/>
+        </w:rPr>
+        <w:t xml:space="preserve"> </w:t>
+      </w:r>
+      <w:proofErr w:type="spellStart"/>
+      <w:proofErr w:type="gramStart"/>
+      <w:r>
+        <w:rPr>
+          <w:rFonts w:ascii="Menlo Regular" w:hAnsi="Menlo Regular" w:cs="Menlo Regular"/>
+          <w:color w:val="000000"/>
+          <w:sz w:val="18"/>
+          <w:szCs w:val="18"/>
+        </w:rPr>
+        <w:t>twi</w:t>
+      </w:r>
+      <w:proofErr w:type="spellEnd"/>
+      <w:proofErr w:type="gramEnd"/>
+      <w:r>
+        <w:rPr>
+          <w:rFonts w:ascii="Menlo Regular" w:hAnsi="Menlo Regular" w:cs="Menlo Regular"/>
+          <w:color w:val="000000"/>
+          <w:sz w:val="18"/>
+          <w:szCs w:val="18"/>
+        </w:rPr>
+        <w:t>;</w:t>
       </w:r>
     </w:p>
     <w:p>
@@ -814,14 +1187,37 @@
         </w:rPr>
         <w:tab/>
       </w:r>
-      <w:r>
-        <w:rPr>
-          <w:rFonts w:ascii="Menlo Regular" w:hAnsi="Menlo Regular" w:cs="Menlo Regular"/>
-          <w:color w:val="000000"/>
-          <w:sz w:val="18"/>
-          <w:szCs w:val="18"/>
-        </w:rPr>
-        <w:t>fread (&amp;twi,</w:t>
+      <w:proofErr w:type="spellStart"/>
+      <w:proofErr w:type="gramStart"/>
+      <w:r>
+        <w:rPr>
+          <w:rFonts w:ascii="Menlo Regular" w:hAnsi="Menlo Regular" w:cs="Menlo Regular"/>
+          <w:color w:val="000000"/>
+          <w:sz w:val="18"/>
+          <w:szCs w:val="18"/>
+        </w:rPr>
+        <w:t>fread</w:t>
+      </w:r>
+      <w:proofErr w:type="spellEnd"/>
+      <w:proofErr w:type="gramEnd"/>
+      <w:r>
+        <w:rPr>
+          <w:rFonts w:ascii="Menlo Regular" w:hAnsi="Menlo Regular" w:cs="Menlo Regular"/>
+          <w:color w:val="000000"/>
+          <w:sz w:val="18"/>
+          <w:szCs w:val="18"/>
+        </w:rPr>
+        <w:t xml:space="preserve"> (&amp;</w:t>
+      </w:r>
+      <w:proofErr w:type="spellStart"/>
+      <w:r>
+        <w:rPr>
+          <w:rFonts w:ascii="Menlo Regular" w:hAnsi="Menlo Regular" w:cs="Menlo Regular"/>
+          <w:color w:val="000000"/>
+          <w:sz w:val="18"/>
+          <w:szCs w:val="18"/>
+        </w:rPr>
+        <w:t>twi,</w:t>
       </w:r>
       <w:r>
         <w:rPr>
@@ -832,14 +1228,35 @@
         </w:rPr>
         <w:t>sizeof</w:t>
       </w:r>
-      <w:r>
-        <w:rPr>
-          <w:rFonts w:ascii="Menlo Regular" w:hAnsi="Menlo Regular" w:cs="Menlo Regular"/>
-          <w:color w:val="000000"/>
-          <w:sz w:val="18"/>
-          <w:szCs w:val="18"/>
-        </w:rPr>
-        <w:t>(TwitterInteraction),</w:t>
+      <w:proofErr w:type="spellEnd"/>
+      <w:r>
+        <w:rPr>
+          <w:rFonts w:ascii="Menlo Regular" w:hAnsi="Menlo Regular" w:cs="Menlo Regular"/>
+          <w:color w:val="000000"/>
+          <w:sz w:val="18"/>
+          <w:szCs w:val="18"/>
+        </w:rPr>
+        <w:t>(</w:t>
+      </w:r>
+      <w:proofErr w:type="spellStart"/>
+      <w:r>
+        <w:rPr>
+          <w:rFonts w:ascii="Menlo Regular" w:hAnsi="Menlo Regular" w:cs="Menlo Regular"/>
+          <w:color w:val="000000"/>
+          <w:sz w:val="18"/>
+          <w:szCs w:val="18"/>
+        </w:rPr>
+        <w:t>TwitterInteraction</w:t>
+      </w:r>
+      <w:proofErr w:type="spellEnd"/>
+      <w:r>
+        <w:rPr>
+          <w:rFonts w:ascii="Menlo Regular" w:hAnsi="Menlo Regular" w:cs="Menlo Regular"/>
+          <w:color w:val="000000"/>
+          <w:sz w:val="18"/>
+          <w:szCs w:val="18"/>
+        </w:rPr>
+        <w:t>),</w:t>
       </w:r>
       <w:r>
         <w:rPr>
@@ -902,8 +1319,38 @@
           <w:szCs w:val="18"/>
         </w:rPr>
         <w:tab/>
-        <w:t>row = twi.from</w:t>
-      </w:r>
+      </w:r>
+      <w:proofErr w:type="gramStart"/>
+      <w:r>
+        <w:rPr>
+          <w:rFonts w:ascii="Menlo Regular" w:hAnsi="Menlo Regular" w:cs="Menlo Regular"/>
+          <w:color w:val="000000"/>
+          <w:sz w:val="18"/>
+          <w:szCs w:val="18"/>
+        </w:rPr>
+        <w:t>row</w:t>
+      </w:r>
+      <w:proofErr w:type="gramEnd"/>
+      <w:r>
+        <w:rPr>
+          <w:rFonts w:ascii="Menlo Regular" w:hAnsi="Menlo Regular" w:cs="Menlo Regular"/>
+          <w:color w:val="000000"/>
+          <w:sz w:val="18"/>
+          <w:szCs w:val="18"/>
+        </w:rPr>
+        <w:t xml:space="preserve"> = </w:t>
+      </w:r>
+      <w:proofErr w:type="spellStart"/>
+      <w:r>
+        <w:rPr>
+          <w:rFonts w:ascii="Menlo Regular" w:hAnsi="Menlo Regular" w:cs="Menlo Regular"/>
+          <w:color w:val="000000"/>
+          <w:sz w:val="18"/>
+          <w:szCs w:val="18"/>
+        </w:rPr>
+        <w:t>twi.from</w:t>
+      </w:r>
+      <w:proofErr w:type="spellEnd"/>
       <w:r>
         <w:rPr>
           <w:rFonts w:ascii="Menlo Regular" w:hAnsi="Menlo Regular" w:cs="Menlo Regular"/>
@@ -965,7 +1412,26 @@
           <w:szCs w:val="18"/>
         </w:rPr>
         <w:tab/>
-        <w:t>col = twi.to</w:t>
+      </w:r>
+      <w:proofErr w:type="gramStart"/>
+      <w:r>
+        <w:rPr>
+          <w:rFonts w:ascii="Menlo Regular" w:hAnsi="Menlo Regular" w:cs="Menlo Regular"/>
+          <w:color w:val="000000"/>
+          <w:sz w:val="18"/>
+          <w:szCs w:val="18"/>
+        </w:rPr>
+        <w:t>col</w:t>
+      </w:r>
+      <w:proofErr w:type="gramEnd"/>
+      <w:r>
+        <w:rPr>
+          <w:rFonts w:ascii="Menlo Regular" w:hAnsi="Menlo Regular" w:cs="Menlo Regular"/>
+          <w:color w:val="000000"/>
+          <w:sz w:val="18"/>
+          <w:szCs w:val="18"/>
+        </w:rPr>
+        <w:t xml:space="preserve"> = twi.to</w:t>
       </w:r>
       <w:r>
         <w:rPr>
@@ -1028,7 +1494,108 @@
           <w:szCs w:val="18"/>
         </w:rPr>
         <w:tab/>
-        <w:t xml:space="preserve">val = TwitterEdge(twi.retweets, twi.follow, twi.twtime); </w:t>
+      </w:r>
+      <w:proofErr w:type="spellStart"/>
+      <w:proofErr w:type="gramStart"/>
+      <w:r>
+        <w:rPr>
+          <w:rFonts w:ascii="Menlo Regular" w:hAnsi="Menlo Regular" w:cs="Menlo Regular"/>
+          <w:color w:val="000000"/>
+          <w:sz w:val="18"/>
+          <w:szCs w:val="18"/>
+        </w:rPr>
+        <w:t>val</w:t>
+      </w:r>
+      <w:proofErr w:type="spellEnd"/>
+      <w:proofErr w:type="gramEnd"/>
+      <w:r>
+        <w:rPr>
+          <w:rFonts w:ascii="Menlo Regular" w:hAnsi="Menlo Regular" w:cs="Menlo Regular"/>
+          <w:color w:val="000000"/>
+          <w:sz w:val="18"/>
+          <w:szCs w:val="18"/>
+        </w:rPr>
+        <w:t xml:space="preserve"> = </w:t>
+      </w:r>
+      <w:proofErr w:type="spellStart"/>
+      <w:r>
+        <w:rPr>
+          <w:rFonts w:ascii="Menlo Regular" w:hAnsi="Menlo Regular" w:cs="Menlo Regular"/>
+          <w:color w:val="000000"/>
+          <w:sz w:val="18"/>
+          <w:szCs w:val="18"/>
+        </w:rPr>
+        <w:t>TwitterEdge</w:t>
+      </w:r>
+      <w:proofErr w:type="spellEnd"/>
+      <w:r>
+        <w:rPr>
+          <w:rFonts w:ascii="Menlo Regular" w:hAnsi="Menlo Regular" w:cs="Menlo Regular"/>
+          <w:color w:val="000000"/>
+          <w:sz w:val="18"/>
+          <w:szCs w:val="18"/>
+        </w:rPr>
+        <w:t>(</w:t>
+      </w:r>
+      <w:proofErr w:type="spellStart"/>
+      <w:r>
+        <w:rPr>
+          <w:rFonts w:ascii="Menlo Regular" w:hAnsi="Menlo Regular" w:cs="Menlo Regular"/>
+          <w:color w:val="000000"/>
+          <w:sz w:val="18"/>
+          <w:szCs w:val="18"/>
+        </w:rPr>
+        <w:t>twi.retweets</w:t>
+      </w:r>
+      <w:proofErr w:type="spellEnd"/>
+      <w:r>
+        <w:rPr>
+          <w:rFonts w:ascii="Menlo Regular" w:hAnsi="Menlo Regular" w:cs="Menlo Regular"/>
+          <w:color w:val="000000"/>
+          <w:sz w:val="18"/>
+          <w:szCs w:val="18"/>
+        </w:rPr>
+        <w:t xml:space="preserve">, </w:t>
+      </w:r>
+      <w:proofErr w:type="spellStart"/>
+      <w:r>
+        <w:rPr>
+          <w:rFonts w:ascii="Menlo Regular" w:hAnsi="Menlo Regular" w:cs="Menlo Regular"/>
+          <w:color w:val="000000"/>
+          <w:sz w:val="18"/>
+          <w:szCs w:val="18"/>
+        </w:rPr>
+        <w:t>twi.follow</w:t>
+      </w:r>
+      <w:proofErr w:type="spellEnd"/>
+      <w:r>
+        <w:rPr>
+          <w:rFonts w:ascii="Menlo Regular" w:hAnsi="Menlo Regular" w:cs="Menlo Regular"/>
+          <w:color w:val="000000"/>
+          <w:sz w:val="18"/>
+          <w:szCs w:val="18"/>
+        </w:rPr>
+        <w:t xml:space="preserve">, </w:t>
+      </w:r>
+      <w:proofErr w:type="spellStart"/>
+      <w:r>
+        <w:rPr>
+          <w:rFonts w:ascii="Menlo Regular" w:hAnsi="Menlo Regular" w:cs="Menlo Regular"/>
+          <w:color w:val="000000"/>
+          <w:sz w:val="18"/>
+          <w:szCs w:val="18"/>
+        </w:rPr>
+        <w:t>twi.twtime</w:t>
+      </w:r>
+      <w:proofErr w:type="spellEnd"/>
+      <w:r>
+        <w:rPr>
+          <w:rFonts w:ascii="Menlo Regular" w:hAnsi="Menlo Regular" w:cs="Menlo Regular"/>
+          <w:color w:val="000000"/>
+          <w:sz w:val="18"/>
+          <w:szCs w:val="18"/>
+        </w:rPr>
+        <w:t xml:space="preserve">); </w:t>
       </w:r>
     </w:p>
     <w:p>
@@ -1120,7 +1687,23 @@
           <w:rFonts w:cs="Menlo Regular"/>
           <w:color w:val="000000"/>
         </w:rPr>
-        <w:t xml:space="preserve">As seen, binaryfill reads indices as well. </w:t>
+        <w:t xml:space="preserve">As seen, </w:t>
+      </w:r>
+      <w:proofErr w:type="spellStart"/>
+      <w:r>
+        <w:rPr>
+          <w:rFonts w:cs="Menlo Regular"/>
+          <w:color w:val="000000"/>
+        </w:rPr>
+        <w:t>binaryfill</w:t>
+      </w:r>
+      <w:proofErr w:type="spellEnd"/>
+      <w:r>
+        <w:rPr>
+          <w:rFonts w:cs="Menlo Regular"/>
+          <w:color w:val="000000"/>
+        </w:rPr>
+        <w:t xml:space="preserve"> reads indices as well. </w:t>
       </w:r>
       <w:r>
         <w:rPr>
@@ -1129,8 +1712,6 @@
         </w:rPr>
         <w:t xml:space="preserve">Please note that the file uses 1-based indices while C/C++ indices are zero based (hence the -1). </w:t>
       </w:r>
-      <w:bookmarkStart w:id="0" w:name="_GoBack"/>
-      <w:bookmarkEnd w:id="0"/>
       <w:r>
         <w:rPr>
           <w:rFonts w:cs="Menlo Regular"/>
@@ -1198,6 +1779,8 @@
           <w:szCs w:val="18"/>
         </w:rPr>
       </w:pPr>
+      <w:proofErr w:type="spellStart"/>
+      <w:proofErr w:type="gramStart"/>
       <w:r>
         <w:rPr>
           <w:rFonts w:ascii="Menlo Regular" w:hAnsi="Menlo Regular" w:cs="Menlo Regular"/>
@@ -1207,15 +1790,38 @@
         </w:rPr>
         <w:t>typedef</w:t>
       </w:r>
-      <w:r>
-        <w:rPr>
-          <w:rFonts w:ascii="Menlo Regular" w:hAnsi="Menlo Regular" w:cs="Menlo Regular"/>
-          <w:color w:val="000000"/>
-          <w:sz w:val="18"/>
-          <w:szCs w:val="18"/>
-        </w:rPr>
-        <w:t xml:space="preserve"> SpParMat &lt; int64_t, </w:t>
-      </w:r>
+      <w:proofErr w:type="spellEnd"/>
+      <w:proofErr w:type="gramEnd"/>
+      <w:r>
+        <w:rPr>
+          <w:rFonts w:ascii="Menlo Regular" w:hAnsi="Menlo Regular" w:cs="Menlo Regular"/>
+          <w:color w:val="000000"/>
+          <w:sz w:val="18"/>
+          <w:szCs w:val="18"/>
+        </w:rPr>
+        <w:t xml:space="preserve"> </w:t>
+      </w:r>
+      <w:proofErr w:type="spellStart"/>
+      <w:r>
+        <w:rPr>
+          <w:rFonts w:ascii="Menlo Regular" w:hAnsi="Menlo Regular" w:cs="Menlo Regular"/>
+          <w:color w:val="000000"/>
+          <w:sz w:val="18"/>
+          <w:szCs w:val="18"/>
+        </w:rPr>
+        <w:t>SpParMat</w:t>
+      </w:r>
+      <w:proofErr w:type="spellEnd"/>
+      <w:r>
+        <w:rPr>
+          <w:rFonts w:ascii="Menlo Regular" w:hAnsi="Menlo Regular" w:cs="Menlo Regular"/>
+          <w:color w:val="000000"/>
+          <w:sz w:val="18"/>
+          <w:szCs w:val="18"/>
+        </w:rPr>
+        <w:t xml:space="preserve"> &lt; int64_t, </w:t>
+      </w:r>
+      <w:proofErr w:type="spellStart"/>
       <w:r>
         <w:rPr>
           <w:rFonts w:ascii="Menlo Regular" w:hAnsi="Menlo Regular" w:cs="Menlo Regular"/>
@@ -1225,14 +1831,35 @@
         </w:rPr>
         <w:t>bool</w:t>
       </w:r>
-      <w:r>
-        <w:rPr>
-          <w:rFonts w:ascii="Menlo Regular" w:hAnsi="Menlo Regular" w:cs="Menlo Regular"/>
-          <w:color w:val="000000"/>
-          <w:sz w:val="18"/>
-          <w:szCs w:val="18"/>
-        </w:rPr>
-        <w:t>, SpDCCols&lt;int64_t,</w:t>
+      <w:proofErr w:type="spellEnd"/>
+      <w:r>
+        <w:rPr>
+          <w:rFonts w:ascii="Menlo Regular" w:hAnsi="Menlo Regular" w:cs="Menlo Regular"/>
+          <w:color w:val="000000"/>
+          <w:sz w:val="18"/>
+          <w:szCs w:val="18"/>
+        </w:rPr>
+        <w:t xml:space="preserve">, </w:t>
+      </w:r>
+      <w:proofErr w:type="spellStart"/>
+      <w:r>
+        <w:rPr>
+          <w:rFonts w:ascii="Menlo Regular" w:hAnsi="Menlo Regular" w:cs="Menlo Regular"/>
+          <w:color w:val="000000"/>
+          <w:sz w:val="18"/>
+          <w:szCs w:val="18"/>
+        </w:rPr>
+        <w:t>SpDCCols</w:t>
+      </w:r>
+      <w:proofErr w:type="spellEnd"/>
+      <w:r>
+        <w:rPr>
+          <w:rFonts w:ascii="Menlo Regular" w:hAnsi="Menlo Regular" w:cs="Menlo Regular"/>
+          <w:color w:val="000000"/>
+          <w:sz w:val="18"/>
+          <w:szCs w:val="18"/>
+        </w:rPr>
+        <w:t>&lt;int64_t,</w:t>
       </w:r>
       <w:r>
         <w:rPr>
@@ -1250,7 +1877,27 @@
           <w:sz w:val="18"/>
           <w:szCs w:val="18"/>
         </w:rPr>
-        <w:t>&gt; &gt; PSpMat;</w:t>
+        <w:t xml:space="preserve">&gt; &gt; </w:t>
+      </w:r>
+      <w:proofErr w:type="spellStart"/>
+      <w:r>
+        <w:rPr>
+          <w:rFonts w:ascii="Menlo Regular" w:hAnsi="Menlo Regular" w:cs="Menlo Regular"/>
+          <w:color w:val="000000"/>
+          <w:sz w:val="18"/>
+          <w:szCs w:val="18"/>
+        </w:rPr>
+        <w:t>PSpMat</w:t>
+      </w:r>
+      <w:proofErr w:type="spellEnd"/>
+      <w:r>
+        <w:rPr>
+          <w:rFonts w:ascii="Menlo Regular" w:hAnsi="Menlo Regular" w:cs="Menlo Regular"/>
+          <w:color w:val="000000"/>
+          <w:sz w:val="18"/>
+          <w:szCs w:val="18"/>
+        </w:rPr>
+        <w:t>;</w:t>
       </w:r>
     </w:p>
     <w:p>
@@ -1269,6 +1916,8 @@
           <w:szCs w:val="18"/>
         </w:rPr>
       </w:pPr>
+      <w:proofErr w:type="spellStart"/>
+      <w:proofErr w:type="gramStart"/>
       <w:r>
         <w:rPr>
           <w:rFonts w:ascii="Menlo Regular" w:hAnsi="Menlo Regular" w:cs="Menlo Regular"/>
@@ -1278,15 +1927,38 @@
         </w:rPr>
         <w:t>typedef</w:t>
       </w:r>
-      <w:r>
-        <w:rPr>
-          <w:rFonts w:ascii="Menlo Regular" w:hAnsi="Menlo Regular" w:cs="Menlo Regular"/>
-          <w:color w:val="000000"/>
-          <w:sz w:val="18"/>
-          <w:szCs w:val="18"/>
-        </w:rPr>
-        <w:t xml:space="preserve"> SpParMat &lt; int64_t, </w:t>
-      </w:r>
+      <w:proofErr w:type="spellEnd"/>
+      <w:proofErr w:type="gramEnd"/>
+      <w:r>
+        <w:rPr>
+          <w:rFonts w:ascii="Menlo Regular" w:hAnsi="Menlo Regular" w:cs="Menlo Regular"/>
+          <w:color w:val="000000"/>
+          <w:sz w:val="18"/>
+          <w:szCs w:val="18"/>
+        </w:rPr>
+        <w:t xml:space="preserve"> </w:t>
+      </w:r>
+      <w:proofErr w:type="spellStart"/>
+      <w:r>
+        <w:rPr>
+          <w:rFonts w:ascii="Menlo Regular" w:hAnsi="Menlo Regular" w:cs="Menlo Regular"/>
+          <w:color w:val="000000"/>
+          <w:sz w:val="18"/>
+          <w:szCs w:val="18"/>
+        </w:rPr>
+        <w:t>SpParMat</w:t>
+      </w:r>
+      <w:proofErr w:type="spellEnd"/>
+      <w:r>
+        <w:rPr>
+          <w:rFonts w:ascii="Menlo Regular" w:hAnsi="Menlo Regular" w:cs="Menlo Regular"/>
+          <w:color w:val="000000"/>
+          <w:sz w:val="18"/>
+          <w:szCs w:val="18"/>
+        </w:rPr>
+        <w:t xml:space="preserve"> &lt; int64_t, </w:t>
+      </w:r>
+      <w:proofErr w:type="spellStart"/>
       <w:r>
         <w:rPr>
           <w:rFonts w:ascii="Menlo Regular" w:hAnsi="Menlo Regular" w:cs="Menlo Regular"/>
@@ -1296,14 +1968,35 @@
         </w:rPr>
         <w:t>bool</w:t>
       </w:r>
-      <w:r>
-        <w:rPr>
-          <w:rFonts w:ascii="Menlo Regular" w:hAnsi="Menlo Regular" w:cs="Menlo Regular"/>
-          <w:color w:val="000000"/>
-          <w:sz w:val="18"/>
-          <w:szCs w:val="18"/>
-        </w:rPr>
-        <w:t>, SpDCCols&lt;</w:t>
+      <w:proofErr w:type="spellEnd"/>
+      <w:r>
+        <w:rPr>
+          <w:rFonts w:ascii="Menlo Regular" w:hAnsi="Menlo Regular" w:cs="Menlo Regular"/>
+          <w:color w:val="000000"/>
+          <w:sz w:val="18"/>
+          <w:szCs w:val="18"/>
+        </w:rPr>
+        <w:t xml:space="preserve">, </w:t>
+      </w:r>
+      <w:proofErr w:type="spellStart"/>
+      <w:r>
+        <w:rPr>
+          <w:rFonts w:ascii="Menlo Regular" w:hAnsi="Menlo Regular" w:cs="Menlo Regular"/>
+          <w:color w:val="000000"/>
+          <w:sz w:val="18"/>
+          <w:szCs w:val="18"/>
+        </w:rPr>
+        <w:t>SpDCCols</w:t>
+      </w:r>
+      <w:proofErr w:type="spellEnd"/>
+      <w:r>
+        <w:rPr>
+          <w:rFonts w:ascii="Menlo Regular" w:hAnsi="Menlo Regular" w:cs="Menlo Regular"/>
+          <w:color w:val="000000"/>
+          <w:sz w:val="18"/>
+          <w:szCs w:val="18"/>
+        </w:rPr>
+        <w:t>&lt;</w:t>
       </w:r>
       <w:r>
         <w:rPr>
@@ -1349,14 +2042,25 @@
           <w:szCs w:val="18"/>
         </w:rPr>
       </w:pPr>
-      <w:r>
-        <w:rPr>
-          <w:rFonts w:ascii="Menlo Regular" w:hAnsi="Menlo Regular" w:cs="Menlo Regular"/>
-          <w:color w:val="000000"/>
-          <w:sz w:val="18"/>
-          <w:szCs w:val="18"/>
-        </w:rPr>
-        <w:t>PSpMat A;</w:t>
+      <w:proofErr w:type="spellStart"/>
+      <w:r>
+        <w:rPr>
+          <w:rFonts w:ascii="Menlo Regular" w:hAnsi="Menlo Regular" w:cs="Menlo Regular"/>
+          <w:color w:val="000000"/>
+          <w:sz w:val="18"/>
+          <w:szCs w:val="18"/>
+        </w:rPr>
+        <w:t>PSpMat</w:t>
+      </w:r>
+      <w:proofErr w:type="spellEnd"/>
+      <w:r>
+        <w:rPr>
+          <w:rFonts w:ascii="Menlo Regular" w:hAnsi="Menlo Regular" w:cs="Menlo Regular"/>
+          <w:color w:val="000000"/>
+          <w:sz w:val="18"/>
+          <w:szCs w:val="18"/>
+        </w:rPr>
+        <w:t xml:space="preserve"> A;</w:t>
       </w:r>
     </w:p>
     <w:p>
@@ -1375,14 +2079,56 @@
           <w:szCs w:val="18"/>
         </w:rPr>
       </w:pPr>
-      <w:r>
-        <w:rPr>
-          <w:rFonts w:ascii="Menlo Regular" w:hAnsi="Menlo Regular" w:cs="Menlo Regular"/>
-          <w:color w:val="000000"/>
-          <w:sz w:val="18"/>
-          <w:szCs w:val="18"/>
-        </w:rPr>
-        <w:t>A.ReadDistribute(string(argv[</w:t>
+      <w:proofErr w:type="spellStart"/>
+      <w:proofErr w:type="gramStart"/>
+      <w:r>
+        <w:rPr>
+          <w:rFonts w:ascii="Menlo Regular" w:hAnsi="Menlo Regular" w:cs="Menlo Regular"/>
+          <w:color w:val="000000"/>
+          <w:sz w:val="18"/>
+          <w:szCs w:val="18"/>
+        </w:rPr>
+        <w:t>A.ReadDistribute</w:t>
+      </w:r>
+      <w:proofErr w:type="spellEnd"/>
+      <w:r>
+        <w:rPr>
+          <w:rFonts w:ascii="Menlo Regular" w:hAnsi="Menlo Regular" w:cs="Menlo Regular"/>
+          <w:color w:val="000000"/>
+          <w:sz w:val="18"/>
+          <w:szCs w:val="18"/>
+        </w:rPr>
+        <w:t>(</w:t>
+      </w:r>
+      <w:proofErr w:type="gramEnd"/>
+      <w:r>
+        <w:rPr>
+          <w:rFonts w:ascii="Menlo Regular" w:hAnsi="Menlo Regular" w:cs="Menlo Regular"/>
+          <w:color w:val="000000"/>
+          <w:sz w:val="18"/>
+          <w:szCs w:val="18"/>
+        </w:rPr>
+        <w:t>string(</w:t>
+      </w:r>
+      <w:proofErr w:type="spellStart"/>
+      <w:r>
+        <w:rPr>
+          <w:rFonts w:ascii="Menlo Regular" w:hAnsi="Menlo Regular" w:cs="Menlo Regular"/>
+          <w:color w:val="000000"/>
+          <w:sz w:val="18"/>
+          <w:szCs w:val="18"/>
+        </w:rPr>
+        <w:t>argv</w:t>
+      </w:r>
+      <w:proofErr w:type="spellEnd"/>
+      <w:r>
+        <w:rPr>
+          <w:rFonts w:ascii="Menlo Regular" w:hAnsi="Menlo Regular" w:cs="Menlo Regular"/>
+          <w:color w:val="000000"/>
+          <w:sz w:val="18"/>
+          <w:szCs w:val="18"/>
+        </w:rPr>
+        <w:t>[</w:t>
       </w:r>
       <w:r>
         <w:rPr>
@@ -1444,7 +2190,47 @@
           <w:sz w:val="18"/>
           <w:szCs w:val="18"/>
         </w:rPr>
-        <w:t>PSpMat_s32 Aeff = PSpMat_s32(A);</w:t>
+        <w:t xml:space="preserve">PSpMat_s32 </w:t>
+      </w:r>
+      <w:proofErr w:type="spellStart"/>
+      <w:r>
+        <w:rPr>
+          <w:rFonts w:ascii="Menlo Regular" w:hAnsi="Menlo Regular" w:cs="Menlo Regular"/>
+          <w:color w:val="000000"/>
+          <w:sz w:val="18"/>
+          <w:szCs w:val="18"/>
+        </w:rPr>
+        <w:t>Aeff</w:t>
+      </w:r>
+      <w:proofErr w:type="spellEnd"/>
+      <w:r>
+        <w:rPr>
+          <w:rFonts w:ascii="Menlo Regular" w:hAnsi="Menlo Regular" w:cs="Menlo Regular"/>
+          <w:color w:val="000000"/>
+          <w:sz w:val="18"/>
+          <w:szCs w:val="18"/>
+        </w:rPr>
+        <w:t xml:space="preserve"> = PSpMat_</w:t>
+      </w:r>
+      <w:proofErr w:type="gramStart"/>
+      <w:r>
+        <w:rPr>
+          <w:rFonts w:ascii="Menlo Regular" w:hAnsi="Menlo Regular" w:cs="Menlo Regular"/>
+          <w:color w:val="000000"/>
+          <w:sz w:val="18"/>
+          <w:szCs w:val="18"/>
+        </w:rPr>
+        <w:t>s32(</w:t>
+      </w:r>
+      <w:proofErr w:type="gramEnd"/>
+      <w:r>
+        <w:rPr>
+          <w:rFonts w:ascii="Menlo Regular" w:hAnsi="Menlo Regular" w:cs="Menlo Regular"/>
+          <w:color w:val="000000"/>
+          <w:sz w:val="18"/>
+          <w:szCs w:val="18"/>
+        </w:rPr>
+        <w:t>A);</w:t>
       </w:r>
     </w:p>
     <w:p>
@@ -1516,7 +2302,23 @@
           <w:rFonts w:cs="Menlo Regular"/>
           <w:color w:val="000000"/>
         </w:rPr>
-        <w:t xml:space="preserve"> Ascii format with the binary header is currently not supported.</w:t>
+        <w:t xml:space="preserve"> </w:t>
+      </w:r>
+      <w:proofErr w:type="spellStart"/>
+      <w:r>
+        <w:rPr>
+          <w:rFonts w:cs="Menlo Regular"/>
+          <w:color w:val="000000"/>
+        </w:rPr>
+        <w:t>Ascii</w:t>
+      </w:r>
+      <w:proofErr w:type="spellEnd"/>
+      <w:r>
+        <w:rPr>
+          <w:rFonts w:cs="Menlo Regular"/>
+          <w:color w:val="000000"/>
+        </w:rPr>
+        <w:t xml:space="preserve"> format with the binary header is currently not supported.</w:t>
       </w:r>
     </w:p>
     <w:p>
@@ -1582,71 +2384,175 @@
           <w:b/>
         </w:rPr>
       </w:pPr>
+      <w:proofErr w:type="spellStart"/>
       <w:r>
         <w:rPr>
           <w:b/>
         </w:rPr>
-        <w:t>Ascii text file (without header information):</w:t>
+        <w:t>Ascii</w:t>
+      </w:r>
+      <w:proofErr w:type="spellEnd"/>
+      <w:r>
+        <w:rPr>
+          <w:b/>
+        </w:rPr>
+        <w:t xml:space="preserve"> text file (without header information):</w:t>
       </w:r>
     </w:p>
     <w:p/>
     <w:p>
       <w:r>
-        <w:t xml:space="preserve">For backwards compatibility, KDT/CombBLAS allows ascii-only files without headers. In this case, the file doesn’t start with ‘H’, instead it has (optional) comments lines that start with ‘%’, followed by the first uncommented line that is: </w:t>
+        <w:t>For backwards compatibility, KDT/</w:t>
+      </w:r>
+      <w:proofErr w:type="spellStart"/>
+      <w:r>
+        <w:t>CombBLAS</w:t>
+      </w:r>
+      <w:proofErr w:type="spellEnd"/>
+      <w:r>
+        <w:t xml:space="preserve"> allows </w:t>
+      </w:r>
+      <w:proofErr w:type="spellStart"/>
+      <w:r>
+        <w:t>ascii</w:t>
+      </w:r>
+      <w:proofErr w:type="spellEnd"/>
+      <w:r>
+        <w:t xml:space="preserve">-only files without headers. In this case, the file doesn’t start with ‘H’, instead it has (optional) comments lines that start with ‘%’, followed by the first uncommented line that is: </w:t>
       </w:r>
       <w:r>
         <w:rPr>
           <w:i/>
         </w:rPr>
-        <w:t>#rows #cols #nonzeros</w:t>
+        <w:t>#rows #cols #</w:t>
+      </w:r>
+      <w:proofErr w:type="spellStart"/>
+      <w:r>
+        <w:rPr>
+          <w:i/>
+        </w:rPr>
+        <w:t>nonzeros</w:t>
+      </w:r>
+      <w:proofErr w:type="spellEnd"/>
+    </w:p>
+    <w:p>
+      <w:bookmarkStart w:id="0" w:name="_GoBack"/>
+      <w:bookmarkEnd w:id="0"/>
+    </w:p>
+    <w:p>
+      <w:r>
+        <w:t>This is followed by #</w:t>
+      </w:r>
+      <w:proofErr w:type="spellStart"/>
+      <w:r>
+        <w:t>nonzeros</w:t>
+      </w:r>
+      <w:proofErr w:type="spellEnd"/>
+      <w:r>
+        <w:t xml:space="preserve"> lines, each of which are of the form:</w:t>
+      </w:r>
+    </w:p>
+    <w:p>
+      <w:pPr>
+        <w:rPr>
+          <w:i/>
+        </w:rPr>
+      </w:pPr>
+      <w:proofErr w:type="spellStart"/>
+      <w:proofErr w:type="gramStart"/>
+      <w:r>
+        <w:rPr>
+          <w:i/>
+        </w:rPr>
+        <w:t>rowid</w:t>
+      </w:r>
+      <w:proofErr w:type="spellEnd"/>
+      <w:proofErr w:type="gramEnd"/>
+      <w:r>
+        <w:rPr>
+          <w:i/>
+        </w:rPr>
+        <w:tab/>
+      </w:r>
+      <w:proofErr w:type="spellStart"/>
+      <w:r>
+        <w:rPr>
+          <w:i/>
+        </w:rPr>
+        <w:t>colid</w:t>
+      </w:r>
+      <w:proofErr w:type="spellEnd"/>
+      <w:r>
+        <w:rPr>
+          <w:i/>
+        </w:rPr>
+        <w:t xml:space="preserve"> </w:t>
+      </w:r>
+      <w:proofErr w:type="spellStart"/>
+      <w:r>
+        <w:rPr>
+          <w:i/>
+        </w:rPr>
+        <w:t>parsable_object</w:t>
+      </w:r>
+      <w:proofErr w:type="spellEnd"/>
+    </w:p>
+    <w:p>
+      <w:pPr>
+        <w:rPr>
+          <w:i/>
+        </w:rPr>
+      </w:pPr>
+    </w:p>
+    <w:p>
+      <w:r>
+        <w:t xml:space="preserve">The file row and column </w:t>
+      </w:r>
+      <w:proofErr w:type="gramStart"/>
+      <w:r>
+        <w:t>id's</w:t>
+      </w:r>
+      <w:proofErr w:type="gramEnd"/>
+      <w:r>
+        <w:t xml:space="preserve"> are 1-indexed</w:t>
       </w:r>
     </w:p>
     <w:p/>
     <w:p>
       <w:r>
-        <w:t>This is followed by #nonzeros lines, each of which are of the form:</w:t>
-      </w:r>
-    </w:p>
-    <w:p>
-      <w:pPr>
-        <w:rPr>
-          <w:i/>
-        </w:rPr>
-      </w:pPr>
-      <w:r>
-        <w:rPr>
-          <w:i/>
-        </w:rPr>
-        <w:t>rowid</w:t>
-      </w:r>
-      <w:r>
-        <w:rPr>
-          <w:i/>
-        </w:rPr>
-        <w:tab/>
-        <w:t>colid parsable_object</w:t>
+        <w:t>An example follows:</w:t>
       </w:r>
     </w:p>
     <w:p/>
     <w:p>
-      <w:r>
-        <w:t>An example follows:</w:t>
-      </w:r>
-    </w:p>
-    <w:p/>
-    <w:p>
-      <w:pPr>
-        <w:rPr>
-          <w:sz w:val="20"/>
-          <w:szCs w:val="20"/>
-        </w:rPr>
-      </w:pPr>
-      <w:r>
-        <w:rPr>
-          <w:sz w:val="20"/>
-          <w:szCs w:val="20"/>
-        </w:rPr>
-        <w:t>% Edges with retweets: 7</w:t>
+      <w:pPr>
+        <w:rPr>
+          <w:sz w:val="20"/>
+          <w:szCs w:val="20"/>
+        </w:rPr>
+      </w:pPr>
+      <w:r>
+        <w:rPr>
+          <w:sz w:val="20"/>
+          <w:szCs w:val="20"/>
+        </w:rPr>
+        <w:t xml:space="preserve">% Edges with </w:t>
+      </w:r>
+      <w:proofErr w:type="spellStart"/>
+      <w:r>
+        <w:rPr>
+          <w:sz w:val="20"/>
+          <w:szCs w:val="20"/>
+        </w:rPr>
+        <w:t>retweets</w:t>
+      </w:r>
+      <w:proofErr w:type="spellEnd"/>
+      <w:r>
+        <w:rPr>
+          <w:sz w:val="20"/>
+          <w:szCs w:val="20"/>
+        </w:rPr>
+        <w:t>: 7</w:t>
       </w:r>
     </w:p>
     <w:p>

</xml_diff>